<commit_message>
chore: update the content
</commit_message>
<xml_diff>
--- a/information_from_internet.docx
+++ b/information_from_internet.docx
@@ -395,8 +395,31 @@
     </w:p>
     <w:p>
       <w:pPr>
-        <w:widowControl w:val="0"/>
-        <w:numPr>
+        <w:numPr>
+          <w:ilvl w:val="0"/>
+          <w:numId w:val="1"/>
+        </w:numPr>
+        <w:ind w:left="425" w:leftChars="0" w:hanging="425" w:firstLineChars="0"/>
+        <w:rPr>
+          <w:rFonts w:hint="eastAsia"/>
+          <w:lang w:val="en-US" w:eastAsia="zh-CN"/>
+        </w:rPr>
+      </w:pPr>
+      <w:r>
+        <w:rPr>
+          <w:rFonts w:hint="eastAsia"/>
+          <w:lang w:val="en-US" w:eastAsia="zh-CN"/>
+        </w:rPr>
+        <w:t>每一个section 内容需要定义一些小标题，并且使得他们连贯起来。</w:t>
+      </w:r>
+      <w:bookmarkStart w:id="0" w:name="_GoBack"/>
+      <w:bookmarkEnd w:id="0"/>
+    </w:p>
+    <w:p>
+      <w:pPr>
+        <w:widowControl w:val="0"/>
+        <w:numPr>
+          <w:ilvl w:val="0"/>
           <w:numId w:val="0"/>
         </w:numPr>
         <w:jc w:val="both"/>
@@ -410,6 +433,7 @@
       <w:pPr>
         <w:widowControl w:val="0"/>
         <w:numPr>
+          <w:ilvl w:val="0"/>
           <w:numId w:val="0"/>
         </w:numPr>
         <w:jc w:val="both"/>
@@ -430,6 +454,7 @@
       <w:pPr>
         <w:widowControl w:val="0"/>
         <w:numPr>
+          <w:ilvl w:val="0"/>
           <w:numId w:val="0"/>
         </w:numPr>
         <w:jc w:val="both"/>
@@ -450,6 +475,7 @@
       <w:pPr>
         <w:widowControl w:val="0"/>
         <w:numPr>
+          <w:ilvl w:val="0"/>
           <w:numId w:val="0"/>
         </w:numPr>
         <w:jc w:val="both"/>
@@ -470,6 +496,7 @@
       <w:pPr>
         <w:widowControl w:val="0"/>
         <w:numPr>
+          <w:ilvl w:val="0"/>
           <w:numId w:val="0"/>
         </w:numPr>
         <w:jc w:val="both"/>
@@ -490,6 +517,7 @@
       <w:pPr>
         <w:widowControl w:val="0"/>
         <w:numPr>
+          <w:ilvl w:val="0"/>
           <w:numId w:val="0"/>
         </w:numPr>
         <w:jc w:val="both"/>
@@ -510,6 +538,7 @@
       <w:pPr>
         <w:widowControl w:val="0"/>
         <w:numPr>
+          <w:ilvl w:val="0"/>
           <w:numId w:val="0"/>
         </w:numPr>
         <w:jc w:val="both"/>
@@ -530,6 +559,7 @@
       <w:pPr>
         <w:widowControl w:val="0"/>
         <w:numPr>
+          <w:ilvl w:val="0"/>
           <w:numId w:val="0"/>
         </w:numPr>
         <w:jc w:val="both"/>
@@ -699,8 +729,6 @@
         </w:rPr>
         <w:t>单独讲解一下软件的作用</w:t>
       </w:r>
-      <w:bookmarkStart w:id="0" w:name="_GoBack"/>
-      <w:bookmarkEnd w:id="0"/>
       <w:r>
         <w:rPr>
           <w:rFonts w:hint="eastAsia" w:ascii="微软雅黑" w:hAnsi="微软雅黑" w:eastAsia="微软雅黑" w:cs="微软雅黑"/>
@@ -976,6 +1004,7 @@
       <w:pPr>
         <w:widowControl w:val="0"/>
         <w:numPr>
+          <w:ilvl w:val="0"/>
           <w:numId w:val="0"/>
         </w:numPr>
         <w:jc w:val="both"/>
@@ -1028,6 +1057,7 @@
       <w:pPr>
         <w:widowControl w:val="0"/>
         <w:numPr>
+          <w:ilvl w:val="0"/>
           <w:numId w:val="0"/>
         </w:numPr>
         <w:jc w:val="both"/>
@@ -1080,6 +1110,7 @@
       <w:pPr>
         <w:widowControl w:val="0"/>
         <w:numPr>
+          <w:ilvl w:val="0"/>
           <w:numId w:val="0"/>
         </w:numPr>
         <w:jc w:val="both"/>
@@ -1093,6 +1124,7 @@
       <w:pPr>
         <w:widowControl w:val="0"/>
         <w:numPr>
+          <w:ilvl w:val="0"/>
           <w:numId w:val="0"/>
         </w:numPr>
         <w:tabs>

</xml_diff>